<commit_message>
Explore reasons behind HashMap's length being a power of two.
</commit_message>
<xml_diff>
--- a/Java集合2.docx
+++ b/Java集合2.docx
@@ -4,6 +4,9 @@
   <w:body>
     <w:p>
       <w:r>
+        <w:rPr>
+          <w:noProof/>
+        </w:rPr>
         <w:drawing>
           <wp:inline distT="0" distB="0" distL="0" distR="0" wp14:anchorId="01B273F7" wp14:editId="7EA39397">
             <wp:extent cx="5274310" cy="2581275"/>
@@ -43,6 +46,9 @@
     </w:p>
     <w:p>
       <w:r>
+        <w:rPr>
+          <w:noProof/>
+        </w:rPr>
         <w:drawing>
           <wp:inline distT="0" distB="0" distL="0" distR="0" wp14:anchorId="38D5365C" wp14:editId="1522091A">
             <wp:extent cx="5274310" cy="1343025"/>
@@ -82,6 +88,9 @@
     </w:p>
     <w:p>
       <w:r>
+        <w:rPr>
+          <w:noProof/>
+        </w:rPr>
         <w:drawing>
           <wp:inline distT="0" distB="0" distL="0" distR="0" wp14:anchorId="23D7C864" wp14:editId="13CEEAB4">
             <wp:extent cx="5274310" cy="903605"/>
@@ -121,6 +130,9 @@
     </w:p>
     <w:p>
       <w:r>
+        <w:rPr>
+          <w:noProof/>
+        </w:rPr>
         <w:drawing>
           <wp:inline distT="0" distB="0" distL="0" distR="0" wp14:anchorId="4AA17D57" wp14:editId="23627486">
             <wp:extent cx="5274310" cy="2339340"/>
@@ -160,6 +172,9 @@
     </w:p>
     <w:p>
       <w:r>
+        <w:rPr>
+          <w:noProof/>
+        </w:rPr>
         <w:lastRenderedPageBreak/>
         <w:drawing>
           <wp:inline distT="0" distB="0" distL="0" distR="0" wp14:anchorId="13764DDE" wp14:editId="5801C31C">
@@ -376,6 +391,9 @@
     </w:p>
     <w:p>
       <w:r>
+        <w:rPr>
+          <w:noProof/>
+        </w:rPr>
         <w:lastRenderedPageBreak/>
         <w:drawing>
           <wp:inline distT="0" distB="0" distL="0" distR="0" wp14:anchorId="39835FA4" wp14:editId="275C9E53">
@@ -416,6 +434,9 @@
     </w:p>
     <w:p>
       <w:r>
+        <w:rPr>
+          <w:noProof/>
+        </w:rPr>
         <w:drawing>
           <wp:inline distT="0" distB="0" distL="0" distR="0" wp14:anchorId="1EB03401" wp14:editId="13CEE84F">
             <wp:extent cx="5274310" cy="3188335"/>
@@ -453,6 +474,9 @@
         </w:drawing>
       </w:r>
       <w:r>
+        <w:rPr>
+          <w:noProof/>
+        </w:rPr>
         <w:drawing>
           <wp:inline distT="0" distB="0" distL="0" distR="0" wp14:anchorId="7E3CF13E" wp14:editId="530ABB76">
             <wp:extent cx="5274310" cy="751840"/>
@@ -492,6 +516,9 @@
     </w:p>
     <w:p>
       <w:r>
+        <w:rPr>
+          <w:noProof/>
+        </w:rPr>
         <w:drawing>
           <wp:inline distT="0" distB="0" distL="0" distR="0" wp14:anchorId="79FD08DB" wp14:editId="1A1C7E8A">
             <wp:extent cx="5274310" cy="722630"/>
@@ -530,11 +557,54 @@
       </w:r>
     </w:p>
     <w:p>
+      <w:r>
+        <w:drawing>
+          <wp:inline distT="0" distB="0" distL="0" distR="0" wp14:anchorId="124AB80D" wp14:editId="08452922">
+            <wp:extent cx="5274310" cy="442595"/>
+            <wp:effectExtent l="0" t="0" r="2540" b="0"/>
+            <wp:docPr id="1053499824" name="图片 1"/>
+            <wp:cNvGraphicFramePr>
+              <a:graphicFrameLocks xmlns:a="http://schemas.openxmlformats.org/drawingml/2006/main" noChangeAspect="1"/>
+            </wp:cNvGraphicFramePr>
+            <a:graphic xmlns:a="http://schemas.openxmlformats.org/drawingml/2006/main">
+              <a:graphicData uri="http://schemas.openxmlformats.org/drawingml/2006/picture">
+                <pic:pic xmlns:pic="http://schemas.openxmlformats.org/drawingml/2006/picture">
+                  <pic:nvPicPr>
+                    <pic:cNvPr id="1053499824" name=""/>
+                    <pic:cNvPicPr/>
+                  </pic:nvPicPr>
+                  <pic:blipFill>
+                    <a:blip r:embed="rId15"/>
+                    <a:stretch>
+                      <a:fillRect/>
+                    </a:stretch>
+                  </pic:blipFill>
+                  <pic:spPr>
+                    <a:xfrm>
+                      <a:off x="0" y="0"/>
+                      <a:ext cx="5274310" cy="442595"/>
+                    </a:xfrm>
+                    <a:prstGeom prst="rect">
+                      <a:avLst/>
+                    </a:prstGeom>
+                  </pic:spPr>
+                </pic:pic>
+              </a:graphicData>
+            </a:graphic>
+          </wp:inline>
+        </w:drawing>
+      </w:r>
+    </w:p>
+    <w:p>
       <w:pPr>
         <w:rPr>
           <w:rFonts w:hint="eastAsia"/>
         </w:rPr>
       </w:pPr>
+      <w:r>
+        <w:lastRenderedPageBreak/>
+        <w:t>https://blog.csdn.net/weixin_44273302/article/details/113733422</w:t>
+      </w:r>
     </w:p>
     <w:sectPr>
       <w:pgSz w:w="11906" w:h="16838"/>

</xml_diff>